<commit_message>
incorporate edits from Bri on manuscript
</commit_message>
<xml_diff>
--- a/manuscript/Empirical-seed-transfer-zones-require-conventions-for-data-sharing-to-increase-their-utilization-by-practitioners.docx
+++ b/manuscript/Empirical-seed-transfer-zones-require-conventions-for-data-sharing-to-increase-their-utilization-by-practitioners.docx
@@ -476,37 +476,7 @@
         <w:t xml:space="preserve"> </w:t>
       </w:r>
       <w:r>
-        <w:t xml:space="preserve">eSTZs</w:t>
-      </w:r>
-      <w:r>
-        <w:t xml:space="preserve"> </w:t>
-      </w:r>
-      <w:r>
-        <w:t xml:space="preserve">making</w:t>
-      </w:r>
-      <w:r>
-        <w:t xml:space="preserve"> </w:t>
-      </w:r>
-      <w:r>
-        <w:t xml:space="preserve">them</w:t>
-      </w:r>
-      <w:r>
-        <w:t xml:space="preserve"> </w:t>
-      </w:r>
-      <w:r>
-        <w:t xml:space="preserve">easier</w:t>
-      </w:r>
-      <w:r>
-        <w:t xml:space="preserve"> </w:t>
-      </w:r>
-      <w:r>
-        <w:t xml:space="preserve">to</w:t>
-      </w:r>
-      <w:r>
-        <w:t xml:space="preserve"> </w:t>
-      </w:r>
-      <w:r>
-        <w:t xml:space="preserve">use,</w:t>
+        <w:t xml:space="preserve">them,</w:t>
       </w:r>
       <w:r>
         <w:t xml:space="preserve"> </w:t>
@@ -1013,7 +983,7 @@
           <wp:inline>
             <wp:extent cx="4000500" cy="5334000"/>
             <wp:effectExtent b="0" l="0" r="0" t="0"/>
-            <wp:docPr descr="Dissemination. The first three panels indicate the process of developing an eSTZ, while the central panel ‘dissemenination’ showcases the need to distribute the results so that they can then inform operational seed collections, agricultural increase, and finally selection of materials for a restoration. By Emily Woodworth" title="" id="23" name="Picture"/>
+            <wp:docPr descr="Dissemination. The first three panels indicate the process of developing an eSTZ, while the ‘dissemination’ panel showcases the need to share results so they can inform operational seed collections, agricultural increase, and selection of materials for a restoration. By Emily Woodworth" title="" id="23" name="Picture"/>
             <a:graphic>
               <a:graphicData uri="http://schemas.openxmlformats.org/drawingml/2006/picture">
                 <pic:pic>
@@ -1056,7 +1026,7 @@
         <w:pStyle w:val="ImageCaption"/>
       </w:pPr>
       <w:r>
-        <w:t xml:space="preserve">Dissemination. The first three panels indicate the process of developing an eSTZ, while the central panel</w:t>
+        <w:t xml:space="preserve">Dissemination. The first three panels indicate the process of developing an eSTZ, while the</w:t>
       </w:r>
       <w:r>
         <w:t xml:space="preserve"> </w:t>
@@ -1065,7 +1035,7 @@
         <w:t xml:space="preserve">‘</w:t>
       </w:r>
       <w:r>
-        <w:t xml:space="preserve">dissemenination</w:t>
+        <w:t xml:space="preserve">dissemination</w:t>
       </w:r>
       <w:r>
         <w:t xml:space="preserve">’</w:t>
@@ -1074,7 +1044,7 @@
         <w:t xml:space="preserve"> </w:t>
       </w:r>
       <w:r>
-        <w:t xml:space="preserve">showcases the need to distribute the results so that they can then inform operational seed collections, agricultural increase, and finally selection of materials for a restoration. By Emily Woodworth</w:t>
+        <w:t xml:space="preserve">panel showcases the need to share results so they can inform operational seed collections, agricultural increase, and selection of materials for a restoration. By Emily Woodworth</w:t>
       </w:r>
     </w:p>
     <w:p>
@@ -1752,7 +1722,7 @@
           <wp:inline>
             <wp:extent cx="2667000" cy="2667000"/>
             <wp:effectExtent b="0" l="0" r="0" t="0"/>
-            <wp:docPr descr="Map Components. We reviewed the maps associated with products, when present, and generated a list of common elements, and those which we would consider essentials on cartographic products in natural resources management. As can be seen, several elements - most notably a Title, a statement on data sources, and a legend for the seed zones, where missing from at least - or nearly half of the products inspected." title="" id="34" name="Picture"/>
+            <wp:docPr descr="Map Components. Several essential cartographic elements - most notably a Title, a statement on data sources, and a legend for the seed zones, where missing from at least - or nearly half of the products inspected." title="" id="34" name="Picture"/>
             <a:graphic>
               <a:graphicData uri="http://schemas.openxmlformats.org/drawingml/2006/picture">
                 <pic:pic>
@@ -1795,7 +1765,7 @@
         <w:pStyle w:val="ImageCaption"/>
       </w:pPr>
       <w:r>
-        <w:t xml:space="preserve">Map Components. We reviewed the maps associated with products, when present, and generated a list of common elements, and those which we would consider essentials on cartographic products in natural resources management. As can be seen, several elements - most notably a Title, a statement on data sources, and a legend for the seed zones, where missing from at least - or nearly half of the products inspected.</w:t>
+        <w:t xml:space="preserve">Map Components. Several essential cartographic elements - most notably a Title, a statement on data sources, and a legend for the seed zones, where missing from at least - or nearly half of the products inspected.</w:t>
       </w:r>
     </w:p>
     <w:bookmarkEnd w:id="36"/>
@@ -2050,7 +2020,25 @@
         <w:pStyle w:val="FirstParagraph"/>
       </w:pPr>
       <w:r>
-        <w:t xml:space="preserve">Maps of the product should be included within the Information directory.</w:t>
+        <w:t xml:space="preserve">Maps of the product should be included within the</w:t>
+      </w:r>
+      <w:r>
+        <w:t xml:space="preserve"> </w:t>
+      </w:r>
+      <w:r>
+        <w:t xml:space="preserve">‘</w:t>
+      </w:r>
+      <w:r>
+        <w:t xml:space="preserve">Information</w:t>
+      </w:r>
+      <w:r>
+        <w:t xml:space="preserve">’</w:t>
+      </w:r>
+      <w:r>
+        <w:t xml:space="preserve"> </w:t>
+      </w:r>
+      <w:r>
+        <w:t xml:space="preserve">directory.</w:t>
       </w:r>
       <w:r>
         <w:t xml:space="preserve"> </w:t>
@@ -2116,7 +2104,7 @@
         <w:t xml:space="preserve"> </w:t>
       </w:r>
       <w:r>
-        <w:t xml:space="preserve">In our experience tifs seem to be the most widely used of the raster data models in ecology for non-time series data, they are widely supported by a variety of geographic information systems, and generally seem to perform better than ASCII.</w:t>
+        <w:t xml:space="preserve">In our experience tifs seem to be the most widely used of the raster data models in ecology for non-time series data, they are widely supported by a variety of geographic information systems.</w:t>
       </w:r>
     </w:p>
     <w:bookmarkEnd w:id="46"/>
@@ -2138,7 +2126,7 @@
           <wp:inline>
             <wp:extent cx="2667000" cy="1161248"/>
             <wp:effectExtent b="0" l="0" r="0" t="0"/>
-            <wp:docPr descr="Vector Data Field Attributes. The proposed field names for distributing vector data, the four fields at left (in blue) should be present in all files, while the two fields at right (green) indicate a subset of possible extra data which may optionally be shared." title="" id="48" name="Picture"/>
+            <wp:docPr descr="Vector Data Field Attributes. The proposed field names for distributing vector data." title="" id="48" name="Picture"/>
             <a:graphic>
               <a:graphicData uri="http://schemas.openxmlformats.org/drawingml/2006/picture">
                 <pic:pic>
@@ -2181,7 +2169,7 @@
         <w:pStyle w:val="ImageCaption"/>
       </w:pPr>
       <w:r>
-        <w:t xml:space="preserve">Vector Data Field Attributes. The proposed field names for distributing vector data, the four fields at left (in blue) should be present in all files, while the two fields at right (green) indicate a subset of possible extra data which may optionally be shared.</w:t>
+        <w:t xml:space="preserve">Vector Data Field Attributes. The proposed field names for distributing vector data.</w:t>
       </w:r>
     </w:p>
     <w:p>
@@ -2270,7 +2258,7 @@
           <wp:inline>
             <wp:extent cx="2667000" cy="3810000"/>
             <wp:effectExtent b="0" l="0" r="0" t="0"/>
-            <wp:docPr descr="Using multiple predictions to create a consensus product. A diagram of four possible rasters, with three rasters being generated from different model fits (e.g. the prediction, and at both confident levels) from a linear model, or with three different sets of spatial products showcasing their inherit differences. At bottom is a consensus raster, generated by selecting the most frequent value at each pixel, or the default raster which a user would utilize." title="" id="53" name="Picture"/>
+            <wp:docPr descr="Using multiple predictions to create a consensus product." title="" id="53" name="Picture"/>
             <a:graphic>
               <a:graphicData uri="http://schemas.openxmlformats.org/drawingml/2006/picture">
                 <pic:pic>
@@ -2313,7 +2301,7 @@
         <w:pStyle w:val="ImageCaption"/>
       </w:pPr>
       <w:r>
-        <w:t xml:space="preserve">Using multiple predictions to create a consensus product. A diagram of four possible rasters, with three rasters being generated from different model fits (e.g. the prediction, and at both confident levels) from a linear model, or with three different sets of spatial products showcasing their inherit differences. At bottom is a consensus raster, generated by selecting the most frequent value at each pixel, or the default raster which a user would utilize.</w:t>
+        <w:t xml:space="preserve">Using multiple predictions to create a consensus product.</w:t>
       </w:r>
     </w:p>
     <w:p>
@@ -2321,7 +2309,13 @@
         <w:pStyle w:val="BodyText"/>
       </w:pPr>
       <w:r>
-        <w:t xml:space="preserve">We have observed considerable consternation from seed collection crews, curators, and restoration practitioners alike over the</w:t>
+        <w:t xml:space="preserve">We have observed consternation from seed collection crews, curators, and restoration practitioners over the appropriate classification for a seed source, and the selection of a seed source for restorations.</w:t>
+      </w:r>
+      <w:r>
+        <w:t xml:space="preserve"> </w:t>
+      </w:r>
+      <w:r>
+        <w:t xml:space="preserve">Generally, these hesitations relate to a source which</w:t>
       </w:r>
       <w:r>
         <w:t xml:space="preserve"> </w:t>
@@ -2330,7 +2324,7 @@
         <w:t xml:space="preserve">‘</w:t>
       </w:r>
       <w:r>
-        <w:t xml:space="preserve">proper</w:t>
+        <w:t xml:space="preserve">straddles</w:t>
       </w:r>
       <w:r>
         <w:t xml:space="preserve">’</w:t>
@@ -2339,37 +2333,13 @@
         <w:t xml:space="preserve"> </w:t>
       </w:r>
       <w:r>
-        <w:t xml:space="preserve">classification for both a seed source, and the selection of a seed source for a restoration.</w:t>
-      </w:r>
-      <w:r>
-        <w:t xml:space="preserve"> </w:t>
-      </w:r>
-      <w:r>
-        <w:t xml:space="preserve">In most instances these hesitations relate to a seed source which is present from a population which</w:t>
-      </w:r>
-      <w:r>
-        <w:t xml:space="preserve"> </w:t>
-      </w:r>
-      <w:r>
-        <w:t xml:space="preserve">‘</w:t>
-      </w:r>
-      <w:r>
-        <w:t xml:space="preserve">straddles</w:t>
-      </w:r>
-      <w:r>
-        <w:t xml:space="preserve">’</w:t>
-      </w:r>
-      <w:r>
-        <w:t xml:space="preserve"> </w:t>
-      </w:r>
-      <w:r>
-        <w:t xml:space="preserve">two or more seed zones.</w:t>
-      </w:r>
-      <w:r>
-        <w:t xml:space="preserve"> </w:t>
-      </w:r>
-      <w:r>
-        <w:t xml:space="preserve">We predict that with the increasing availability of fine resolution spatial data, and the wider availability of ecological relevant variables - which more accurately reflects local ecological heterogeneity - individual portions of seed zones will become more fine, increasing the perimeter to surface area ratio and thereby the prevalence of this already common phenomenon</w:t>
+        <w:t xml:space="preserve">multiple seed zones.</w:t>
+      </w:r>
+      <w:r>
+        <w:t xml:space="preserve"> </w:t>
+      </w:r>
+      <w:r>
+        <w:t xml:space="preserve">We predict that with increasing availability of fine resolution spatial data which more accurately reflect local ecological heterogeneity - seed zones will become more fine, increasing the perimeter to surface area ratio and the prevalence of this already common confusion</w:t>
       </w:r>
       <w:r>
         <w:t xml:space="preserve"> </w:t>
@@ -2397,31 +2367,78 @@
         <w:pStyle w:val="BodyText"/>
       </w:pPr>
       <w:r>
-        <w:t xml:space="preserve">Based on our survey we believe that eSTZs are currently distributed only as polygon vector data (e.g. shapefiles).</w:t>
+        <w:t xml:space="preserve">Currently eSTZs are distributed exclusively as polygon vector data (e.g. shapefiles).</w:t>
+      </w:r>
+      <w:r>
+        <w:t xml:space="preserve"> </w:t>
+      </w:r>
+      <w:r>
+        <w:t xml:space="preserve">Vector data convey a separation between the entities they represent, i.e. discrete classes with hard borders between them.</w:t>
+      </w:r>
+      <w:r>
+        <w:t xml:space="preserve"> </w:t>
+      </w:r>
+      <w:r>
+        <w:t xml:space="preserve">Common examples of polygon vector data usage include administrative units (e.g. zip codes, states, and countries), watersheds, and the geographic range of a species.</w:t>
+      </w:r>
+      <w:r>
+        <w:t xml:space="preserve"> </w:t>
+      </w:r>
+      <w:r>
+        <w:t xml:space="preserve">Whereas raster data, or gridded surfaces, are used for representing continuous phenomena, i.e. gradients.</w:t>
+      </w:r>
+      <w:r>
+        <w:t xml:space="preserve"> </w:t>
+      </w:r>
+      <w:r>
+        <w:t xml:space="preserve">Common examples of raster data usages include climate variables, land cover classes, and predictions of species habitat suitability.</w:t>
+      </w:r>
+    </w:p>
+    <w:p>
+      <w:pPr>
+        <w:pStyle w:val="BodyText"/>
+      </w:pPr>
+      <w:r>
+        <w:t xml:space="preserve">While we agree with the consensus that vector data are generally preferable, given the number of times we have observed classification confusion we believe the inclusion of raster data is always warranted.</w:t>
       </w:r>
       <w:r>
         <w:br/>
       </w:r>
       <w:r>
-        <w:t xml:space="preserve">Vector data convey a sense of separation between the objects they represent, i.e. they are used to represent discrete classes with meaningful borders between them.</w:t>
-      </w:r>
-      <w:r>
-        <w:t xml:space="preserve"> </w:t>
-      </w:r>
-      <w:r>
-        <w:t xml:space="preserve">Common examples of polygon vector data model usage include administrative units (e.g. zip codes, states, and countries), watersheds, and the geographic range of a species.</w:t>
-      </w:r>
-      <w:r>
-        <w:t xml:space="preserve"> </w:t>
-      </w:r>
-      <w:r>
-        <w:t xml:space="preserve">On the other hand raster data, or gridded surfaces, are used for representing continuous phenomena, i.e. gradients.</w:t>
-      </w:r>
-      <w:r>
-        <w:t xml:space="preserve"> </w:t>
-      </w:r>
-      <w:r>
-        <w:t xml:space="preserve">Common examples of raster data model usages include climate variables, land cover classes, and predictions of species habitat suitability.</w:t>
+        <w:t xml:space="preserve">Raster data have an additional benefit that they can intuitively incorporate multiple layers (a</w:t>
+      </w:r>
+      <w:r>
+        <w:t xml:space="preserve"> </w:t>
+      </w:r>
+      <w:r>
+        <w:t xml:space="preserve">‘</w:t>
+      </w:r>
+      <w:r>
+        <w:t xml:space="preserve">raster stack</w:t>
+      </w:r>
+      <w:r>
+        <w:t xml:space="preserve">’</w:t>
+      </w:r>
+      <w:r>
+        <w:t xml:space="preserve">) for each of their pixels.</w:t>
+      </w:r>
+      <w:r>
+        <w:t xml:space="preserve"> </w:t>
+      </w:r>
+      <w:r>
+        <w:t xml:space="preserve">Thus allowing for a first layer of consensus predictions for each cell (the data conveyed in a vector data set), and other levels of raw predictions.</w:t>
+      </w:r>
+      <w:r>
+        <w:t xml:space="preserve"> </w:t>
+      </w:r>
+      <w:r>
+        <w:t xml:space="preserve">For example, a raster with four layers would have three layers of raw model output while the final layer is consensus of these products.</w:t>
+      </w:r>
+      <w:r>
+        <w:t xml:space="preserve"> </w:t>
+      </w:r>
+      <w:r>
+        <w:t xml:space="preserve">In the case of regression type analyses these raw layers could represent predictions at the lower and upper confidence intervals and the model prediction, and in the case of a classification algorithm the three classes with the highest predicted probabilities.</w:t>
       </w:r>
     </w:p>
     <w:p>
@@ -2429,51 +2446,10 @@
         <w:pStyle w:val="BodyText"/>
       </w:pPr>
       <w:r>
-        <w:t xml:space="preserve">While we agree with the current prevailing consensus that in most applications, the use of the polygon vector data model is generally the preferred method of sharing data, we have frequently observed scenarios where a population crosses multiple seed zones, that we believe the usage of raster data is warranted for all reports.</w:t>
-      </w:r>
-      <w:r>
-        <w:t xml:space="preserve"> </w:t>
-      </w:r>
-      <w:r>
-        <w:t xml:space="preserve">Raster data come with an enormous benefit in that they can readily incorporate multiple layers (individual raster files, or</w:t>
-      </w:r>
-      <w:r>
-        <w:t xml:space="preserve"> </w:t>
-      </w:r>
-      <w:r>
-        <w:t xml:space="preserve">‘</w:t>
-      </w:r>
-      <w:r>
-        <w:t xml:space="preserve">raster stacks</w:t>
-      </w:r>
-      <w:r>
-        <w:t xml:space="preserve">’</w:t>
-      </w:r>
-      <w:r>
-        <w:t xml:space="preserve">) for each pixel across a domain, thus allowing for a first layer of consensus predictions for each cell (the data conveyed in a vector data set), and a few other levels of prediction.</w:t>
-      </w:r>
-      <w:r>
-        <w:t xml:space="preserve"> </w:t>
-      </w:r>
-      <w:r>
-        <w:t xml:space="preserve">For example, a raster with four layers could have the final three layers dedicated to raw model output while the first layer is consensus of these products, in the case of regression type analyses these three layers would represent predictions at the specified lower and upper confidence intervals and the model prediction, and in the case of a classification algorithm the three classes with the highest predicted probabilities.</w:t>
-      </w:r>
-      <w:r>
-        <w:br/>
-      </w:r>
-      <w:r>
-        <w:t xml:space="preserve">In the above examples the consensus layer would then be informed by the plurality of assignment between the predictions, and by the preferred prediction model (e.g. via the typical regression prediction) when no plurality exists.</w:t>
-      </w:r>
-    </w:p>
-    <w:p>
-      <w:pPr>
-        <w:pStyle w:val="BodyText"/>
-      </w:pPr>
-      <w:r>
-        <w:t xml:space="preserve">We believe that conveying these uncertainties will allow data users to understand and explore the caveats with model predictions.</w:t>
-      </w:r>
-      <w:r>
-        <w:br/>
+        <w:t xml:space="preserve">We believe that conveying these uncertainties will allow users to understand and explore the caveats with model predictions.</w:t>
+      </w:r>
+      <w:r>
+        <w:t xml:space="preserve"> </w:t>
       </w:r>
       <w:r>
         <w:t xml:space="preserve">This practice is further grounded in best scientific practice as the spatial data used to develop the initial zones are imperfect, the study itself was imperfect, and the classification process is itself imperfect.</w:t>
@@ -2482,7 +2458,7 @@
         <w:t xml:space="preserve"> </w:t>
       </w:r>
       <w:r>
-        <w:t xml:space="preserve">Further on an ecological level we believe that a porosity exists between these populations of species – they are by virtue of being components of a species connected at least marginally via gene flow, and the expression of this continuity is the most appropriate course of action for data dissemination.</w:t>
+        <w:t xml:space="preserve">Further on an ecological level we believe that a continuum exists between the seed zones of species – these zones are by virtue of being components of a species connected at least marginally via gene flow, and the expression of this continuity is the most appropriate course of action for data dissemination.</w:t>
       </w:r>
     </w:p>
     <w:bookmarkEnd w:id="55"/>
@@ -2500,7 +2476,7 @@
         <w:pStyle w:val="FirstParagraph"/>
       </w:pPr>
       <w:r>
-        <w:t xml:space="preserve">The suggestions above may seem relatively onerous to carry out at the end of a multi-year study, especially when considering manuscripts are being prepared for publication and further funding opportunities are being applied for, and staff (e.g. postdocs, lab managers) may be leaving the group at the end of the project.</w:t>
+        <w:t xml:space="preserve">The suggestions above may seem onerous to carry out at the end of a multi-year study, especially when considering manuscripts are being prepared for publication and further funding opportunities are being applied for, and staff (e.g. postdocs) may be leaving the group at the end of the project.</w:t>
       </w:r>
       <w:r>
         <w:t xml:space="preserve"> </w:t>
@@ -2524,7 +2500,7 @@
         <w:t xml:space="preserve"> </w:t>
       </w:r>
       <w:r>
-        <w:t xml:space="preserve">The package is installable on GitHub at</w:t>
+        <w:t xml:space="preserve">The package is installable from GitHub</w:t>
       </w:r>
       <w:r>
         <w:t xml:space="preserve"> </w:t>
@@ -2538,7 +2514,7 @@
         </w:r>
       </w:hyperlink>
       <w:r>
-        <w:t xml:space="preserve">, and a Github website (</w:t>
+        <w:t xml:space="preserve">, and has a Github website (</w:t>
       </w:r>
       <w:hyperlink r:id="rId20">
         <w:r>
@@ -2549,7 +2525,7 @@
         </w:r>
       </w:hyperlink>
       <w:r>
-        <w:t xml:space="preserve">) exists for users interested in better understanding it’s functionality and which includes supplemental figures and more intricate details not discussed here.</w:t>
+        <w:t xml:space="preserve">) for users interested in better understanding it’s functionality and which includes supplemental figures and details not discussed here.</w:t>
       </w:r>
     </w:p>
     <w:bookmarkStart w:id="57" w:name="for-developers"/>
@@ -2602,7 +2578,7 @@
         <w:t xml:space="preserve"> </w:t>
       </w:r>
       <w:r>
-        <w:t xml:space="preserve">We have provided some sample code which showcases loading these data into a Geographic Information System (GIS) which utilizes either R or python coding elements, as well as the freely available QGIS which is set up with an advanced graphical user interface (GUI), which allows a user to navigate via click-and-point action.</w:t>
+        <w:t xml:space="preserve">We have provided some sample code which showcases loading these data into a non-gui GIS at the website above.</w:t>
       </w:r>
     </w:p>
     <w:bookmarkEnd w:id="58"/>
@@ -2621,19 +2597,19 @@
         <w:pStyle w:val="FirstParagraph"/>
       </w:pPr>
       <w:r>
-        <w:t xml:space="preserve">Seed based active restoration will always be a relatively expensive, yet necessary, option for restoration.</w:t>
-      </w:r>
-      <w:r>
-        <w:t xml:space="preserve"> </w:t>
-      </w:r>
-      <w:r>
-        <w:t xml:space="preserve">Here we present simple standards for the scientists developing eSTZs to use in order to standardize the data products they are developing to ease their implementation.</w:t>
-      </w:r>
-      <w:r>
-        <w:t xml:space="preserve"> </w:t>
-      </w:r>
-      <w:r>
-        <w:t xml:space="preserve">While these conventions should be easy to implement for a sufficiently detail oriented and interested individual, we also present an R package which can quickly achieve these results.</w:t>
+        <w:t xml:space="preserve">Seed based active restoration will always be a relatively expensive, yet necessary, option for terrestrial restoration.</w:t>
+      </w:r>
+      <w:r>
+        <w:t xml:space="preserve"> </w:t>
+      </w:r>
+      <w:r>
+        <w:t xml:space="preserve">Here we present simple standards for the scientists developing eSTZs to use in order to standardize the data products they are developing to assist in their uptake.</w:t>
+      </w:r>
+      <w:r>
+        <w:t xml:space="preserve"> </w:t>
+      </w:r>
+      <w:r>
+        <w:t xml:space="preserve">While these conventions should be easy to implement for a sufficiently motivated individual, we also present an R package which can quickly achieve these results.</w:t>
       </w:r>
     </w:p>
     <w:bookmarkEnd w:id="60"/>

</xml_diff>

<commit_message>
some reviewer 2 comments; some bibtex edits
</commit_message>
<xml_diff>
--- a/manuscript/Empirical-seed-transfer-zones-require-conventions-for-data-sharing-to-increase-their-utilization-by-practitioners.docx
+++ b/manuscript/Empirical-seed-transfer-zones-require-conventions-for-data-sharing-to-increase-their-utilization-by-practitioners.docx
@@ -795,8 +795,8 @@
         <w:pStyle w:val="TextBody"/>
         <w:rPr/>
       </w:pPr>
-      <w:bookmarkStart w:id="6" w:name="vector-data-field-attributes"/>
-      <w:bookmarkStart w:id="7" w:name="recommendations"/>
+      <w:bookmarkStart w:id="6" w:name="recommendations"/>
+      <w:bookmarkStart w:id="7" w:name="vector-data-field-attributes"/>
       <w:r>
         <w:rPr/>
         <w:t>In addition to these standard field naming and placement conventions, we further recommend a series of standards for the contents within these essential fields, and how to format any additional fields relevant to the project (see package website).</w:t>
@@ -949,8 +949,8 @@
         <w:pStyle w:val="FirstParagraph"/>
         <w:rPr/>
       </w:pPr>
-      <w:bookmarkStart w:id="10" w:name="for-practitioners"/>
-      <w:bookmarkStart w:id="11" w:name="implementation"/>
+      <w:bookmarkStart w:id="10" w:name="implementation"/>
+      <w:bookmarkStart w:id="11" w:name="for-practitioners"/>
       <w:r>
         <w:rPr/>
         <w:t>These results should allow for simple utilization of existing empirical seed transfer zone resources. We have re-processed all eSTZ data products we are aware of to follow these standards, with the exception of creating the uncertainty raster layers. We have provided some sample code which showcases loading these data into a non-gui GIS at the website above.</w:t>
@@ -1188,9 +1188,9 @@
         <w:spacing w:before="0" w:after="200"/>
         <w:rPr/>
       </w:pPr>
-      <w:bookmarkStart w:id="29" w:name="ref-shryock2017landscape"/>
+      <w:bookmarkStart w:id="29" w:name="literature-cited"/>
       <w:bookmarkStart w:id="30" w:name="refs"/>
-      <w:bookmarkStart w:id="31" w:name="literature-cited"/>
+      <w:bookmarkStart w:id="31" w:name="ref-shryock2017landscape"/>
       <w:r>
         <w:rPr/>
         <w:t>Shryock DF, Havrilla CA, DeFalco LA, Esque TC, Custer NA, Wood TE (2017) Landscape genetic approaches to guide native plant restoration in the mojave desert. Ecological Applications 27:429–445</w:t>

</xml_diff>

<commit_message>
3500 words, reviewer comments address; see about turning into technical article next
</commit_message>
<xml_diff>
--- a/manuscript/Empirical-seed-transfer-zones-require-conventions-for-data-sharing-to-increase-their-utilization-by-practitioners.docx
+++ b/manuscript/Empirical-seed-transfer-zones-require-conventions-for-data-sharing-to-increase-their-utilization-by-practitioners.docx
@@ -952,7 +952,7 @@
         </w:numPr>
       </w:pPr>
       <w:r>
-        <w:t xml:space="preserve">Developing a restoration plan in a short time period, as required after a natural disturbance, can be a stressful process.</w:t>
+        <w:t xml:space="preserve">Developing a restoration plan in a short time period, as required after a natural disturbance, can be a difficult process.</w:t>
       </w:r>
       <w:r>
         <w:t xml:space="preserve"> </w:t>
@@ -1180,7 +1180,7 @@
         <w:t xml:space="preserve"> </w:t>
       </w:r>
       <w:r>
-        <w:t xml:space="preserve">eSTZs are popular for two primary reasons 1) they are based on empirical data - e.g. the phenotypes in a common garden, population genetics, or the correlation between occurrences of the species and environmental variables and 2) generally the zones are more coarse than provisional seed transfer zones thereby reducing the number of lineages requiring cultivation in agricultural settings.</w:t>
+        <w:t xml:space="preserve">eSTZs are becoming more widely used for two primary reasons 1) they are based on empirical data - e.g. the phenotypes in a common garden, population genetics, or the correlation between occurrences of the species and environmental variables and 2) generally their are fewer zones than provisional seed transfer zones thereby reducing the number of lineages requiring cultivation in agricultural settings.</w:t>
       </w:r>
       <w:r>
         <w:t xml:space="preserve"> </w:t>
@@ -1236,7 +1236,7 @@
         <w:t xml:space="preserve"> </w:t>
       </w:r>
       <w:r>
-        <w:t xml:space="preserve">the results of eSTZs (CITATION TABLE).</w:t>
+        <w:t xml:space="preserve">the results of eSTZs (Supplemental 1).</w:t>
       </w:r>
       <w:r>
         <w:t xml:space="preserve"> </w:t>
@@ -1288,244 +1288,7 @@
         <w:pStyle w:val="BodyText"/>
       </w:pPr>
       <w:r>
-        <w:t xml:space="preserve">Using 23 sets of eSTZs produced for 22 taxa, we show that most of the spatial data developed and disseminated, to share the results of an eSTZ, are inconsistent (</w:t>
-      </w:r>
-      <w:r>
-        <w:t xml:space="preserve">(</w:t>
-      </w:r>
-      <w:hyperlink w:anchor="ref-doherty2017matching">
-        <w:r>
-          <w:rPr>
-            <w:rStyle w:val="Hyperlink"/>
-          </w:rPr>
-          <w:t xml:space="preserve">Doherty et al. 2017</w:t>
-        </w:r>
-      </w:hyperlink>
-      <w:r>
-        <w:t xml:space="preserve">)</w:t>
-      </w:r>
-      <w:r>
-        <w:t xml:space="preserve">,</w:t>
-      </w:r>
-      <w:r>
-        <w:t xml:space="preserve"> </w:t>
-      </w:r>
-      <w:r>
-        <w:t xml:space="preserve">(</w:t>
-      </w:r>
-      <w:hyperlink w:anchor="ref-erickson2004landscape">
-        <w:r>
-          <w:rPr>
-            <w:rStyle w:val="Hyperlink"/>
-          </w:rPr>
-          <w:t xml:space="preserve">Erickson et al. 2004</w:t>
-        </w:r>
-      </w:hyperlink>
-      <w:r>
-        <w:t xml:space="preserve">)</w:t>
-      </w:r>
-      <w:r>
-        <w:t xml:space="preserve">,</w:t>
-      </w:r>
-      <w:r>
-        <w:t xml:space="preserve"> </w:t>
-      </w:r>
-      <w:r>
-        <w:t xml:space="preserve">(</w:t>
-      </w:r>
-      <w:hyperlink w:anchor="ref-johnson2016linking">
-        <w:r>
-          <w:rPr>
-            <w:rStyle w:val="Hyperlink"/>
-          </w:rPr>
-          <w:t xml:space="preserve">Johnson &amp; Vance-Borland 2016</w:t>
-        </w:r>
-      </w:hyperlink>
-      <w:r>
-        <w:t xml:space="preserve">)</w:t>
-      </w:r>
-      <w:r>
-        <w:t xml:space="preserve">,</w:t>
-      </w:r>
-      <w:r>
-        <w:t xml:space="preserve"> </w:t>
-      </w:r>
-      <w:r>
-        <w:t xml:space="preserve">(</w:t>
-      </w:r>
-      <w:hyperlink w:anchor="ref-johnson2010mapping">
-        <w:r>
-          <w:rPr>
-            <w:rStyle w:val="Hyperlink"/>
-          </w:rPr>
-          <w:t xml:space="preserve">Johnson et al. 2010</w:t>
-        </w:r>
-      </w:hyperlink>
-      <w:r>
-        <w:t xml:space="preserve">)</w:t>
-      </w:r>
-      <w:r>
-        <w:t xml:space="preserve">,</w:t>
-      </w:r>
-      <w:r>
-        <w:t xml:space="preserve"> </w:t>
-      </w:r>
-      <w:r>
-        <w:t xml:space="preserve">(</w:t>
-      </w:r>
-      <w:hyperlink w:anchor="ref-bradley2013genetic">
-        <w:r>
-          <w:rPr>
-            <w:rStyle w:val="Hyperlink"/>
-          </w:rPr>
-          <w:t xml:space="preserve">Bradley St. Clair et al. 2013</w:t>
-        </w:r>
-      </w:hyperlink>
-      <w:r>
-        <w:t xml:space="preserve">)</w:t>
-      </w:r>
-      <w:r>
-        <w:t xml:space="preserve">,</w:t>
-      </w:r>
-      <w:r>
-        <w:t xml:space="preserve"> </w:t>
-      </w:r>
-      <w:r>
-        <w:t xml:space="preserve">(</w:t>
-      </w:r>
-      <w:hyperlink w:anchor="ref-johnson2015relating">
-        <w:r>
-          <w:rPr>
-            <w:rStyle w:val="Hyperlink"/>
-          </w:rPr>
-          <w:t xml:space="preserve">Johnson et al. 2015</w:t>
-        </w:r>
-      </w:hyperlink>
-      <w:r>
-        <w:t xml:space="preserve">)</w:t>
-      </w:r>
-      <w:r>
-        <w:t xml:space="preserve">,</w:t>
-      </w:r>
-      <w:r>
-        <w:t xml:space="preserve"> </w:t>
-      </w:r>
-      <w:r>
-        <w:t xml:space="preserve">(</w:t>
-      </w:r>
-      <w:hyperlink w:anchor="ref-johnson2013genecology">
-        <w:r>
-          <w:rPr>
-            <w:rStyle w:val="Hyperlink"/>
-          </w:rPr>
-          <w:t xml:space="preserve">Johnson et al. 2013</w:t>
-        </w:r>
-      </w:hyperlink>
-      <w:r>
-        <w:t xml:space="preserve">)</w:t>
-      </w:r>
-      <w:r>
-        <w:t xml:space="preserve">,</w:t>
-      </w:r>
-      <w:r>
-        <w:t xml:space="preserve"> </w:t>
-      </w:r>
-      <w:r>
-        <w:t xml:space="preserve">(</w:t>
-      </w:r>
-      <w:hyperlink w:anchor="ref-johnson2012genecology">
-        <w:r>
-          <w:rPr>
-            <w:rStyle w:val="Hyperlink"/>
-          </w:rPr>
-          <w:t xml:space="preserve">Johnson et al. 2012</w:t>
-        </w:r>
-      </w:hyperlink>
-      <w:r>
-        <w:t xml:space="preserve">)</w:t>
-      </w:r>
-      <w:r>
-        <w:t xml:space="preserve">,</w:t>
-      </w:r>
-      <w:r>
-        <w:t xml:space="preserve"> </w:t>
-      </w:r>
-      <w:r>
-        <w:t xml:space="preserve">(</w:t>
-      </w:r>
-      <w:hyperlink w:anchor="ref-horning2010genecology">
-        <w:r>
-          <w:rPr>
-            <w:rStyle w:val="Hyperlink"/>
-          </w:rPr>
-          <w:t xml:space="preserve">Horning et al. 2010</w:t>
-        </w:r>
-      </w:hyperlink>
-      <w:r>
-        <w:t xml:space="preserve">)</w:t>
-      </w:r>
-      <w:r>
-        <w:t xml:space="preserve">,</w:t>
-      </w:r>
-      <w:r>
-        <w:t xml:space="preserve"> </w:t>
-      </w:r>
-      <w:r>
-        <w:t xml:space="preserve">(</w:t>
-      </w:r>
-      <w:hyperlink w:anchor="ref-johnson2017genecology">
-        <w:r>
-          <w:rPr>
-            <w:rStyle w:val="Hyperlink"/>
-          </w:rPr>
-          <w:t xml:space="preserve">Johnson et al. 2017</w:t>
-        </w:r>
-      </w:hyperlink>
-      <w:r>
-        <w:t xml:space="preserve">)</w:t>
-      </w:r>
-      <w:r>
-        <w:t xml:space="preserve">,</w:t>
-      </w:r>
-      <w:r>
-        <w:t xml:space="preserve"> </w:t>
-      </w:r>
-      <w:r>
-        <w:t xml:space="preserve">(</w:t>
-      </w:r>
-      <w:hyperlink w:anchor="ref-shryock2017landscape">
-        <w:r>
-          <w:rPr>
-            <w:rStyle w:val="Hyperlink"/>
-          </w:rPr>
-          <w:t xml:space="preserve">Shryock et al. 2017</w:t>
-        </w:r>
-      </w:hyperlink>
-      <w:r>
-        <w:t xml:space="preserve">)</w:t>
-      </w:r>
-      <w:r>
-        <w:t xml:space="preserve">,</w:t>
-      </w:r>
-      <w:r>
-        <w:t xml:space="preserve"> </w:t>
-      </w:r>
-      <w:r>
-        <w:t xml:space="preserve">(</w:t>
-      </w:r>
-      <w:hyperlink w:anchor="ref-massatti2019genetically">
-        <w:r>
-          <w:rPr>
-            <w:rStyle w:val="Hyperlink"/>
-          </w:rPr>
-          <w:t xml:space="preserve">Massatti 2019</w:t>
-        </w:r>
-      </w:hyperlink>
-      <w:r>
-        <w:t xml:space="preserve">)</w:t>
-      </w:r>
-      <w:r>
-        <w:t xml:space="preserve">).</w:t>
+        <w:t xml:space="preserve">Using 23 sets of eSTZs produced for 22 taxa, we show that most of the spatial data developed and disseminated, to share the results of an eSTZ, are inconsistent (Supplemental 1).</w:t>
       </w:r>
       <w:r>
         <w:t xml:space="preserve"> </w:t>
@@ -2387,25 +2150,25 @@
         <w:pStyle w:val="FirstParagraph"/>
       </w:pPr>
       <w:r>
-        <w:t xml:space="preserve">We believe that the core set of our proposals are readily adaptable in a variety of regions globally.</w:t>
+        <w:t xml:space="preserve">We believe that our core set of our proposals are readily adaptable in a variety of regions globally.</w:t>
       </w:r>
       <w:r>
         <w:br/>
       </w:r>
       <w:r>
-        <w:t xml:space="preserve">However, some scoping is required to ensure seamless implementation.</w:t>
-      </w:r>
-      <w:r>
-        <w:t xml:space="preserve"> </w:t>
-      </w:r>
-      <w:r>
-        <w:t xml:space="preserve">Notably our suggestions for file names contains three parts, two of which are specific to data sources which are limited in scope to the United States.</w:t>
-      </w:r>
-      <w:r>
-        <w:t xml:space="preserve"> </w:t>
-      </w:r>
-      <w:r>
-        <w:t xml:space="preserve">The first of these are the use of a set of abbreviated codes which reliably identify a plant taxon (</w:t>
+        <w:t xml:space="preserve">However, some modifications are required to ensure seamless implementation.</w:t>
+      </w:r>
+      <w:r>
+        <w:t xml:space="preserve"> </w:t>
+      </w:r>
+      <w:r>
+        <w:t xml:space="preserve">Notably our suggestions for file names contains three parts, two of which are specific to data sources limited in scope to the United States.</w:t>
+      </w:r>
+      <w:r>
+        <w:t xml:space="preserve"> </w:t>
+      </w:r>
+      <w:r>
+        <w:t xml:space="preserve">The first of these is the use of a set of abbreviated codes which reliably identify a plant taxon (</w:t>
       </w:r>
       <w:r>
         <w:t xml:space="preserve">‘</w:t>
@@ -2419,43 +2182,91 @@
       <w:r>
         <w:t xml:space="preserve">).</w:t>
       </w:r>
+      <w:r>
+        <w:t xml:space="preserve"> </w:t>
+      </w:r>
+      <w:r>
+        <w:t xml:space="preserve">The second is the use of administrative (</w:t>
+      </w:r>
+      <w:r>
+        <w:t xml:space="preserve">‘</w:t>
+      </w:r>
+      <w:r>
+        <w:t xml:space="preserve">DOI</w:t>
+      </w:r>
+      <w:r>
+        <w:t xml:space="preserve">’</w:t>
+      </w:r>
+      <w:r>
+        <w:t xml:space="preserve">) regions for denoting a general geographic area which the specific product covers.</w:t>
+      </w:r>
+      <w:r>
+        <w:t xml:space="preserve"> </w:t>
+      </w:r>
+      <w:r>
+        <w:t xml:space="preserve">An alternative solution, which we considered for the US, is the use of ecoregions.</w:t>
+      </w:r>
+      <w:r>
+        <w:t xml:space="preserve"> </w:t>
+      </w:r>
+      <w:r>
+        <w:t xml:space="preserve">However, this was rejected due to the number of ecoregions (e.g. 10 conterminous US DOI regions to 20 level 2 Omernik ecoregions), and most importantly because many ecoregions are not contiguous which may lead to confusion.</w:t>
+      </w:r>
+      <w:r>
+        <w:t xml:space="preserve"> </w:t>
+      </w:r>
+      <w:r>
+        <w:t xml:space="preserve">Possible alternatives should be evaluated in light of the points above before they are selected for use.</w:t>
+      </w:r>
     </w:p>
     <w:p>
       <w:pPr>
         <w:pStyle w:val="BodyText"/>
       </w:pPr>
       <w:r>
-        <w:t xml:space="preserve">The second is the use of administrative (</w:t>
+        <w:t xml:space="preserve">Additionally, we believe that many other countries may be able to immediately start distributing their vector data as OGC GeoPackage (</w:t>
       </w:r>
       <w:r>
         <w:t xml:space="preserve">‘</w:t>
       </w:r>
       <w:r>
-        <w:t xml:space="preserve">DOI</w:t>
+        <w:t xml:space="preserve">.gpkg</w:t>
       </w:r>
       <w:r>
         <w:t xml:space="preserve">’</w:t>
       </w:r>
       <w:r>
-        <w:t xml:space="preserve">) regions for denoting a general geographic area which the specific product covers.</w:t>
-      </w:r>
-      <w:r>
-        <w:t xml:space="preserve"> </w:t>
-      </w:r>
-      <w:r>
-        <w:t xml:space="preserve">An alternative solution, which we considered for the US, is the use of ecoregions.</w:t>
-      </w:r>
-      <w:r>
-        <w:t xml:space="preserve"> </w:t>
-      </w:r>
-      <w:r>
-        <w:t xml:space="preserve">However, this was rejected due to the number of ecoregions (e.g. 10 conterminous US DOI regions to 20??? level 2 Omernik ecoregions), and most importantly because many ecoregions are not contiguous which may lead to confusion.</w:t>
-      </w:r>
-      <w:r>
-        <w:t xml:space="preserve"> </w:t>
-      </w:r>
-      <w:r>
-        <w:t xml:space="preserve">Possible alternatives should be evaluated in light of the points above before they are selected for use.</w:t>
+        <w:t xml:space="preserve">) files, rather than shapefiles.</w:t>
+      </w:r>
+      <w:r>
+        <w:t xml:space="preserve"> </w:t>
+      </w:r>
+      <w:r>
+        <w:t xml:space="preserve">The GeoPackage format is a geodatabase (SQLite Database file) and open source standard which entails all data being stored in a single file (relative to the several files a shapefile requires), contains projection data, and is spatially indexed data.</w:t>
+      </w:r>
+      <w:r>
+        <w:t xml:space="preserve"> </w:t>
+      </w:r>
+      <w:r>
+        <w:t xml:space="preserve">In fact, the data associated with</w:t>
+      </w:r>
+      <w:r>
+        <w:t xml:space="preserve"> </w:t>
+      </w:r>
+      <w:r>
+        <w:t xml:space="preserve">‘</w:t>
+      </w:r>
+      <w:r>
+        <w:t xml:space="preserve">eSTZwritR</w:t>
+      </w:r>
+      <w:r>
+        <w:t xml:space="preserve">’</w:t>
+      </w:r>
+      <w:r>
+        <w:t xml:space="preserve"> </w:t>
+      </w:r>
+      <w:r>
+        <w:t xml:space="preserve">are all shared as GeoPackage files, and anecdotal evidence suggests it’s utilization in US Government agencies is increasing.</w:t>
       </w:r>
     </w:p>
     <w:p>
@@ -2463,63 +2274,33 @@
         <w:pStyle w:val="BodyText"/>
       </w:pPr>
       <w:r>
-        <w:t xml:space="preserve">Additionally, we believe that other countries may be able to immediately start distributing their vector data as the OGC GeoPackage (</w:t>
-      </w:r>
-      <w:r>
-        <w:t xml:space="preserve">‘</w:t>
-      </w:r>
-      <w:r>
-        <w:t xml:space="preserve">.gpkg</w:t>
-      </w:r>
-      <w:r>
-        <w:t xml:space="preserve">’</w:t>
-      </w:r>
-      <w:r>
-        <w:t xml:space="preserve">) files, rather than shapefiles.</w:t>
-      </w:r>
-      <w:r>
-        <w:t xml:space="preserve"> </w:t>
-      </w:r>
-      <w:r>
-        <w:t xml:space="preserve">The GeoPackage format is a geodatabase (SQLite Database file) and open source standard which entails all data being stored in a single file (relative to the several files a shapefile requires), contains projection data, and is spatially indexed data.</w:t>
-      </w:r>
-      <w:r>
-        <w:t xml:space="preserve"> </w:t>
-      </w:r>
-      <w:r>
-        <w:t xml:space="preserve">In fact, the data associated with</w:t>
-      </w:r>
-      <w:r>
-        <w:t xml:space="preserve"> </w:t>
-      </w:r>
-      <w:r>
-        <w:t xml:space="preserve">‘</w:t>
-      </w:r>
-      <w:r>
-        <w:t xml:space="preserve">eSTZwritR</w:t>
-      </w:r>
-      <w:r>
-        <w:t xml:space="preserve">’</w:t>
-      </w:r>
-      <w:r>
-        <w:t xml:space="preserve"> </w:t>
-      </w:r>
-      <w:r>
-        <w:t xml:space="preserve">are all shared as GeoPackage files, and anecdotal evidence suggests it’s utilization in US Government agencies is increasing.</w:t>
-      </w:r>
-    </w:p>
-    <w:p>
-      <w:pPr>
-        <w:pStyle w:val="BodyText"/>
-      </w:pPr>
-      <w:r>
-        <w:t xml:space="preserve">While we suggest that seed zones have numeric representations which follow a decreasing pattern in aridity, i.e. 1 is the most dry zone, these may not be a large enough concern to warrant any consideration (CITE RESTORATION BRUTAL DUE TO HEAT).</w:t>
-      </w:r>
-      <w:r>
-        <w:t xml:space="preserve"> </w:t>
-      </w:r>
-      <w:r>
-        <w:t xml:space="preserve">Rather another focus on restoration success may be more suitable.</w:t>
+        <w:t xml:space="preserve">While for the US we suggest that seed zones have numeric representations following a generally decreasing pattern in aridity, this is because the success of restorations oftentimes follows this gradient</w:t>
+      </w:r>
+      <w:r>
+        <w:t xml:space="preserve"> </w:t>
+      </w:r>
+      <w:r>
+        <w:t xml:space="preserve">(</w:t>
+      </w:r>
+      <w:hyperlink w:anchor="ref-shriver2018adapting">
+        <w:r>
+          <w:rPr>
+            <w:rStyle w:val="Hyperlink"/>
+          </w:rPr>
+          <w:t xml:space="preserve">Shriver et al. 2018</w:t>
+        </w:r>
+      </w:hyperlink>
+      <w:r>
+        <w:t xml:space="preserve">)</w:t>
+      </w:r>
+      <w:r>
+        <w:t xml:space="preserve">.</w:t>
+      </w:r>
+      <w:r>
+        <w:t xml:space="preserve"> </w:t>
+      </w:r>
+      <w:r>
+        <w:t xml:space="preserve">However, in other regions other climate conditions may be more important drivers of restoration outcomes, and they should be used instead of this variable.</w:t>
       </w:r>
     </w:p>
     <w:bookmarkEnd w:id="52"/>
@@ -2639,7 +2420,7 @@
         <w:t xml:space="preserve"> </w:t>
       </w:r>
       <w:r>
-        <w:t xml:space="preserve">Vector data convey a sense of separation between the entities they represent, i.e. discrete classes with hard borders between them.</w:t>
+        <w:t xml:space="preserve">Vector data convey a sense of separation between the entities they represent, i.e. they are composed of mutually exclusive categories with discrete borders between them.</w:t>
       </w:r>
       <w:r>
         <w:t xml:space="preserve"> </w:t>
@@ -2657,7 +2438,7 @@
         <w:t xml:space="preserve"> </w:t>
       </w:r>
       <w:r>
-        <w:t xml:space="preserve">Common examples of raster data usages include climate variables, land cover classes, and predictions of modelled species habitat suitability.</w:t>
+        <w:t xml:space="preserve">Common examples of raster data usages include climate variables, land cover classes, and predictions of a species modelled habitat suitability.</w:t>
       </w:r>
     </w:p>
     <w:p>
@@ -2665,7 +2446,7 @@
         <w:pStyle w:val="BodyText"/>
       </w:pPr>
       <w:r>
-        <w:t xml:space="preserve">While we agree with the consensus that vector data are generally the best method of distributing data, given the number of times we have observed classification confusion we believe the inclusion of raster data is always warranted.</w:t>
+        <w:t xml:space="preserve">While we agree with the consensus that vector data are generally the best method of distributing data, given the number of times we have observed classification confusion we believe the inclusion of raster data is also warranted.</w:t>
       </w:r>
       <w:r>
         <w:t xml:space="preserve"> </w:t>
@@ -2686,7 +2467,7 @@
         <w:t xml:space="preserve">’</w:t>
       </w:r>
       <w:r>
-        <w:t xml:space="preserve">) for each of their pixels.</w:t>
+        <w:t xml:space="preserve">) for each of their pixels (although this functionality is easily achievable with GeoPackages).</w:t>
       </w:r>
       <w:r>
         <w:t xml:space="preserve"> </w:t>
@@ -2698,7 +2479,7 @@
         <w:t xml:space="preserve"> </w:t>
       </w:r>
       <w:r>
-        <w:t xml:space="preserve">For example, a raster with four layers would have three layers of raw model output while the final layer is a consensus of these products.</w:t>
+        <w:t xml:space="preserve">For a simple example, a raster with four layers would have three layers of raw model output while the final layer is a consensus of these products.</w:t>
       </w:r>
       <w:r>
         <w:t xml:space="preserve"> </w:t>
@@ -2712,13 +2493,61 @@
         <w:pStyle w:val="BodyText"/>
       </w:pPr>
       <w:r>
-        <w:t xml:space="preserve">We believe that conveying these uncertainties will allow users to understand and explore the caveats with model predictions.</w:t>
-      </w:r>
-      <w:r>
-        <w:t xml:space="preserve"> </w:t>
-      </w:r>
-      <w:r>
-        <w:t xml:space="preserve">This practice is further grounded in best scientific practice as the spatial data used to develop the initial zones are imperfect, the study itself was imperfect, and the classification process is itself imperfect.</w:t>
+        <w:t xml:space="preserve">We believe that conveying these uncertainties will allow users to better understand and explore the caveats with model predictions.</w:t>
+      </w:r>
+      <w:r>
+        <w:t xml:space="preserve"> </w:t>
+      </w:r>
+      <w:r>
+        <w:t xml:space="preserve">This practice is further grounded in best scientific practice as the spatial data used to develop the initial zones are imperfect representations of the modelled phenomenon itself, the study itself introduced a variety of errors, and the classification (modelling) process itself is a generalization</w:t>
+      </w:r>
+      <w:r>
+        <w:t xml:space="preserve"> </w:t>
+      </w:r>
+      <w:r>
+        <w:t xml:space="preserve">(</w:t>
+      </w:r>
+      <w:hyperlink w:anchor="ref-ascough2008future">
+        <w:r>
+          <w:rPr>
+            <w:rStyle w:val="Hyperlink"/>
+          </w:rPr>
+          <w:t xml:space="preserve">Ascough et al. 2008</w:t>
+        </w:r>
+      </w:hyperlink>
+      <w:r>
+        <w:t xml:space="preserve">;</w:t>
+      </w:r>
+      <w:r>
+        <w:t xml:space="preserve"> </w:t>
+      </w:r>
+      <w:hyperlink w:anchor="ref-li20181">
+        <w:r>
+          <w:rPr>
+            <w:rStyle w:val="Hyperlink"/>
+          </w:rPr>
+          <w:t xml:space="preserve">Li et al. 2018</w:t>
+        </w:r>
+      </w:hyperlink>
+      <w:r>
+        <w:t xml:space="preserve">;</w:t>
+      </w:r>
+      <w:r>
+        <w:t xml:space="preserve"> </w:t>
+      </w:r>
+      <w:hyperlink w:anchor="ref-lechner2012landscape">
+        <w:r>
+          <w:rPr>
+            <w:rStyle w:val="Hyperlink"/>
+          </w:rPr>
+          <w:t xml:space="preserve">Lechner et al. 2012</w:t>
+        </w:r>
+      </w:hyperlink>
+      <w:r>
+        <w:t xml:space="preserve">)</w:t>
+      </w:r>
+      <w:r>
+        <w:t xml:space="preserve">.</w:t>
       </w:r>
     </w:p>
     <w:p>
@@ -2726,19 +2555,7 @@
         <w:pStyle w:val="BodyText"/>
       </w:pPr>
       <w:r>
-        <w:rPr>
-          <w:i/>
-          <w:iCs/>
-        </w:rPr>
-        <w:t xml:space="preserve">ELABORATE ON CONTINUOUS HERE.</w:t>
-      </w:r>
-    </w:p>
-    <w:p>
-      <w:pPr>
-        <w:pStyle w:val="BodyText"/>
-      </w:pPr>
-      <w:r>
-        <w:t xml:space="preserve">A metanalysis of genetic data sets, collected over large spatial domains in Western North America, found that the probability of mixing populations of more distantly related evolutionary lineages (i.e. different clusters, or</w:t>
+        <w:t xml:space="preserve">A meta-analysis of genetic data sets, collected over large spatial domains in Western North America, found that the probability of mixing populations of more distantly related evolutionary lineages (i.e. different clusters, or</w:t>
       </w:r>
       <w:r>
         <w:t xml:space="preserve"> </w:t>
@@ -2777,13 +2594,13 @@
         <w:t xml:space="preserve"> </w:t>
       </w:r>
       <w:r>
-        <w:t xml:space="preserve">These analyses found that to avoid the potential effects of outbreeding depression at a restoration site the most appropriate seed source will likely be the most proximate source, relative to a more distal source from within the same pSTZ.</w:t>
-      </w:r>
-      <w:r>
-        <w:t xml:space="preserve"> </w:t>
-      </w:r>
-      <w:r>
-        <w:t xml:space="preserve">This work provides a strong foundation to support restoration ecologists in leaning towards using closer, rather than further away seed sources; combining the above findings with metrics of uncertainty from eSTZ classifications may further bolster decision making.</w:t>
+        <w:t xml:space="preserve">These analyses suggest that to avoid the possibility of outbreeding depression at a restoration site the most appropriate seed source will likely be the most proximate source, relative to a more distal source from within the same pSTZ.</w:t>
+      </w:r>
+      <w:r>
+        <w:t xml:space="preserve"> </w:t>
+      </w:r>
+      <w:r>
+        <w:t xml:space="preserve">This work provides a precedent which supports restoration ecologists in leaning towards using closer, rather than further away seed sources even if they are located within the same seed zone; combining the above findings with metrics of uncertainty from eSTZ classifications will further bolster decision making.</w:t>
       </w:r>
     </w:p>
     <w:p>
@@ -2791,24 +2608,27 @@
         <w:pStyle w:val="BodyText"/>
       </w:pPr>
       <w:r>
-        <w:t xml:space="preserve">The use of raster surfaces are already implemented in the Seedlot Selection and Climate-Smart Restoration Tool, which blends attributes of both pSTZs and eSTZs, or can be used to select the most appropriate eSTZ based seed source factoring in observed and forecast (e.g. RCP pathways) climatic values and custom functions (</w:t>
-      </w:r>
-      <w:r>
-        <w:t xml:space="preserve">St. Clair et al. (</w:t>
+        <w:t xml:space="preserve">The use of raster surfaces are already implemented in the Seedlot Selection Tool and Climate-Smart Restoration Tool, which blend attributes of pSTZs and eSTZs, or can be used to select the most appropriate eSTZ based seed source factoring in observed and forecast (e.g. RCP pathways) climatic values and custom functions</w:t>
+      </w:r>
+      <w:r>
+        <w:t xml:space="preserve"> </w:t>
+      </w:r>
+      <w:r>
+        <w:t xml:space="preserve">(</w:t>
       </w:r>
       <w:hyperlink w:anchor="ref-st2022seedlot">
         <w:r>
           <w:rPr>
             <w:rStyle w:val="Hyperlink"/>
           </w:rPr>
-          <w:t xml:space="preserve">2022</w:t>
+          <w:t xml:space="preserve">St. Clair et al. 2022</w:t>
         </w:r>
       </w:hyperlink>
       <w:r>
         <w:t xml:space="preserve">)</w:t>
       </w:r>
       <w:r>
-        <w:t xml:space="preserve">).</w:t>
+        <w:t xml:space="preserve">.</w:t>
       </w:r>
       <w:r>
         <w:t xml:space="preserve"> </w:t>
@@ -2817,10 +2637,38 @@
         <w:t xml:space="preserve">These tools offer both an alternative format for guiding native germplasm development (e.g. spatially where should germplasm be developed from?) via gap analysis, and especially for choosing a priority seed source for a restoration when multiple are available.</w:t>
       </w:r>
       <w:r>
-        <w:br/>
-      </w:r>
-      <w:r>
-        <w:t xml:space="preserve">However, …</w:t>
+        <w:t xml:space="preserve"> </w:t>
+      </w:r>
+      <w:r>
+        <w:t xml:space="preserve">However, one drawback of the existing implementation of these tools is that they calculate climate similarity from a single focal cell, e.g. a restoration site, to the entire surface.</w:t>
+      </w:r>
+      <w:r>
+        <w:t xml:space="preserve"> </w:t>
+      </w:r>
+      <w:r>
+        <w:t xml:space="preserve">In many instances seed lots need to be developed</w:t>
+      </w:r>
+      <w:r>
+        <w:t xml:space="preserve"> </w:t>
+      </w:r>
+      <w:r>
+        <w:rPr>
+          <w:i/>
+          <w:iCs/>
+        </w:rPr>
+        <w:t xml:space="preserve">before</w:t>
+      </w:r>
+      <w:r>
+        <w:t xml:space="preserve"> </w:t>
+      </w:r>
+      <w:r>
+        <w:t xml:space="preserve">a restoration site is known, for example in the case of reseeding severe disturbances (e.g. wildfires).</w:t>
+      </w:r>
+      <w:r>
+        <w:t xml:space="preserve"> </w:t>
+      </w:r>
+      <w:r>
+        <w:t xml:space="preserve">Combining the development of seed sources within zones, which allows for decision making to develop seed availability, with the Climate-Smart Restoration Tool to select potential seed source options after a natural disaster may lead to the most pragmatic decisions.</w:t>
       </w:r>
     </w:p>
     <w:bookmarkEnd w:id="57"/>
@@ -3000,93 +2848,274 @@
       </w:r>
     </w:p>
     <w:bookmarkEnd w:id="64"/>
-    <w:bookmarkStart w:id="83" w:name="literature-cited"/>
+    <w:bookmarkStart w:id="66" w:name="data-availability-statement"/>
     <w:p>
       <w:pPr>
         <w:pStyle w:val="Heading1"/>
       </w:pPr>
       <w:r>
+        <w:t xml:space="preserve">DATA AVAILABILITY STATEMENT</w:t>
+      </w:r>
+    </w:p>
+    <w:p>
+      <w:pPr>
+        <w:pStyle w:val="FirstParagraph"/>
+      </w:pPr>
+      <w:r>
+        <w:t xml:space="preserve">The scored data for the analysis, and post processed eSTZ data sets are openly available on Dryad at … (doi)… reference number …</w:t>
+      </w:r>
+    </w:p>
+    <w:bookmarkStart w:id="65" w:name="term-box"/>
+    <w:p>
+      <w:pPr>
+        <w:pStyle w:val="Heading2"/>
+      </w:pPr>
+      <w:r>
+        <w:t xml:space="preserve">Term box</w:t>
+      </w:r>
+    </w:p>
+    <w:p>
+      <w:pPr>
+        <w:pStyle w:val="FirstParagraph"/>
+      </w:pPr>
+      <w:r>
+        <w:t xml:space="preserve">Seed transfer zones are intended to improve restoration outcomes by decreasing the chances of using maladpted seed at a restoration site</w:t>
+      </w:r>
+      <w:r>
+        <w:t xml:space="preserve"> </w:t>
+      </w:r>
+      <w:r>
+        <w:t xml:space="preserve">(</w:t>
+      </w:r>
+      <w:hyperlink w:anchor="ref-kramer2009plant">
+        <w:r>
+          <w:rPr>
+            <w:rStyle w:val="Hyperlink"/>
+          </w:rPr>
+          <w:t xml:space="preserve">Kramer &amp; Havens 2009</w:t>
+        </w:r>
+      </w:hyperlink>
+      <w:r>
+        <w:t xml:space="preserve">)</w:t>
+      </w:r>
+      <w:r>
+        <w:t xml:space="preserve">.</w:t>
+      </w:r>
+      <w:r>
+        <w:t xml:space="preserve"> </w:t>
+      </w:r>
+      <w:r>
+        <w:t xml:space="preserve">They seek to characterize (empirically), or estimate (provisionally), local adaption and aim to minimize the variation between prospective seed sources and restoration sites</w:t>
+      </w:r>
+      <w:r>
+        <w:t xml:space="preserve"> </w:t>
+      </w:r>
+      <w:r>
+        <w:t xml:space="preserve">(</w:t>
+      </w:r>
+      <w:hyperlink w:anchor="ref-leimu2008meta">
+        <w:r>
+          <w:rPr>
+            <w:rStyle w:val="Hyperlink"/>
+          </w:rPr>
+          <w:t xml:space="preserve">Leimu &amp; Fischer 2008</w:t>
+        </w:r>
+      </w:hyperlink>
+      <w:r>
+        <w:t xml:space="preserve">;</w:t>
+      </w:r>
+      <w:r>
+        <w:t xml:space="preserve"> </w:t>
+      </w:r>
+      <w:hyperlink w:anchor="ref-kramer2009plant">
+        <w:r>
+          <w:rPr>
+            <w:rStyle w:val="Hyperlink"/>
+          </w:rPr>
+          <w:t xml:space="preserve">Kramer &amp; Havens 2009</w:t>
+        </w:r>
+      </w:hyperlink>
+      <w:r>
+        <w:t xml:space="preserve">)</w:t>
+      </w:r>
+      <w:r>
+        <w:t xml:space="preserve">.</w:t>
+      </w:r>
+      <w:r>
+        <w:t xml:space="preserve"> </w:t>
+      </w:r>
+      <w:r>
+        <w:t xml:space="preserve">Provisional seed transfer zones (pSTZs) can be utilized across all vascular plants and are based on the similarity between several climate variables known to be broadly relevant to plant life in a region (e.g. in the U.S. Winter Minimum Temperature, and Annual Heat:Moisture index)</w:t>
+      </w:r>
+      <w:r>
+        <w:t xml:space="preserve"> </w:t>
+      </w:r>
+      <w:r>
+        <w:t xml:space="preserve">(</w:t>
+      </w:r>
+      <w:hyperlink w:anchor="ref-bower2014generalized">
+        <w:r>
+          <w:rPr>
+            <w:rStyle w:val="Hyperlink"/>
+          </w:rPr>
+          <w:t xml:space="preserve">Bower et al. 2014</w:t>
+        </w:r>
+      </w:hyperlink>
+      <w:r>
+        <w:t xml:space="preserve">)</w:t>
+      </w:r>
+      <w:r>
+        <w:t xml:space="preserve">.</w:t>
+      </w:r>
+      <w:r>
+        <w:t xml:space="preserve"> </w:t>
+      </w:r>
+      <w:r>
+        <w:t xml:space="preserve">eSTZs have the same goal as pSTZs, but are tailored for individual species, allowing for more accurate determination of zones which seed can be transferred within under existing climate regimes.</w:t>
+      </w:r>
+    </w:p>
+    <w:p>
+      <w:pPr>
+        <w:pStyle w:val="BodyText"/>
+      </w:pPr>
+      <w:r>
+        <w:t xml:space="preserve">The development of seed transfer zones in the US can be traced back to the 1960’s when forestry companies, which had to replant timber stands after logging, developed guidance to ensure the success of their re-plantings</w:t>
+      </w:r>
+      <w:r>
+        <w:t xml:space="preserve"> </w:t>
+      </w:r>
+      <w:r>
+        <w:t xml:space="preserve">(</w:t>
+      </w:r>
+      <w:hyperlink w:anchor="ref-johnson2004pacific">
+        <w:r>
+          <w:rPr>
+            <w:rStyle w:val="Hyperlink"/>
+          </w:rPr>
+          <w:t xml:space="preserve">Johnson et al. 2004</w:t>
+        </w:r>
+      </w:hyperlink>
+      <w:r>
+        <w:t xml:space="preserve">)</w:t>
+      </w:r>
+      <w:r>
+        <w:t xml:space="preserve">.</w:t>
+      </w:r>
+      <w:r>
+        <w:t xml:space="preserve"> </w:t>
+      </w:r>
+      <w:r>
+        <w:t xml:space="preserve">However, it was not until the early 21</w:t>
+      </w:r>
+      <w:r>
+        <w:rPr>
+          <w:vertAlign w:val="superscript"/>
+        </w:rPr>
+        <w:t xml:space="preserve">st</w:t>
+      </w:r>
+      <w:r>
+        <w:t xml:space="preserve"> </w:t>
+      </w:r>
+      <w:r>
+        <w:t xml:space="preserve">century that researchers began developing STZs for other groups of plants in the US</w:t>
+      </w:r>
+      <w:r>
+        <w:t xml:space="preserve"> </w:t>
+      </w:r>
+      <w:r>
+        <w:t xml:space="preserve">(</w:t>
+      </w:r>
+      <w:hyperlink w:anchor="ref-mckay2005local">
+        <w:r>
+          <w:rPr>
+            <w:rStyle w:val="Hyperlink"/>
+          </w:rPr>
+          <w:t xml:space="preserve">McKay et al. 2005</w:t>
+        </w:r>
+      </w:hyperlink>
+      <w:r>
+        <w:t xml:space="preserve">)</w:t>
+      </w:r>
+      <w:r>
+        <w:t xml:space="preserve">, in part due to the increasing size of large wildfires and demand for locally adapted seed</w:t>
+      </w:r>
+      <w:r>
+        <w:t xml:space="preserve"> </w:t>
+      </w:r>
+      <w:r>
+        <w:t xml:space="preserve">(</w:t>
+      </w:r>
+      <w:hyperlink w:anchor="ref-national2023assessment">
+        <w:r>
+          <w:rPr>
+            <w:rStyle w:val="Hyperlink"/>
+          </w:rPr>
+          <w:t xml:space="preserve">National Academies of Sciences et al. 2023</w:t>
+        </w:r>
+      </w:hyperlink>
+      <w:r>
+        <w:t xml:space="preserve">)</w:t>
+      </w:r>
+      <w:r>
+        <w:t xml:space="preserve"> </w:t>
+      </w:r>
+      <w:r>
+        <w:t xml:space="preserve">Tandem to the development of STZs for non-tree species in the US has been the development of STZs in both Europe</w:t>
+      </w:r>
+      <w:r>
+        <w:t xml:space="preserve"> </w:t>
+      </w:r>
+      <w:r>
+        <w:t xml:space="preserve">(</w:t>
+      </w:r>
+      <w:hyperlink w:anchor="ref-johnson2004pacific">
+        <w:r>
+          <w:rPr>
+            <w:rStyle w:val="Hyperlink"/>
+          </w:rPr>
+          <w:t xml:space="preserve">Johnson et al. 2004</w:t>
+        </w:r>
+      </w:hyperlink>
+      <w:r>
+        <w:t xml:space="preserve">)</w:t>
+      </w:r>
+      <w:r>
+        <w:t xml:space="preserve">.</w:t>
+      </w:r>
+    </w:p>
+    <w:bookmarkEnd w:id="65"/>
+    <w:bookmarkEnd w:id="66"/>
+    <w:bookmarkStart w:id="82" w:name="literature-cited"/>
+    <w:p>
+      <w:pPr>
+        <w:pStyle w:val="Heading1"/>
+      </w:pPr>
+      <w:r>
         <w:t xml:space="preserve">LITERATURE CITED</w:t>
       </w:r>
     </w:p>
-    <w:bookmarkStart w:id="82" w:name="refs"/>
-    <w:bookmarkStart w:id="65" w:name="ref-bradley2013genetic"/>
+    <w:bookmarkStart w:id="81" w:name="refs"/>
+    <w:bookmarkStart w:id="67" w:name="ref-ascough2008future"/>
     <w:p>
       <w:pPr>
         <w:pStyle w:val="Bibliography"/>
       </w:pPr>
       <w:r>
-        <w:t xml:space="preserve">Bradley St. Clair J, Kilkenny FF, Johnson RC, Shaw NL, Weaver G (2013) Genetic variation in adaptive traits and seed transfer zones for</w:t>
-      </w:r>
-      <w:r>
-        <w:t xml:space="preserve"> </w:t>
-      </w:r>
-      <w:r>
-        <w:rPr>
-          <w:i/>
-          <w:iCs/>
-        </w:rPr>
-        <w:t xml:space="preserve">P</w:t>
-      </w:r>
-      <w:r>
-        <w:rPr>
-          <w:i/>
-          <w:iCs/>
-        </w:rPr>
-        <w:t xml:space="preserve">seudoroegneria spicata</w:t>
-      </w:r>
-      <w:r>
-        <w:t xml:space="preserve"> </w:t>
-      </w:r>
-      <w:r>
-        <w:t xml:space="preserve">(bluebunch wheatgrass) in the northwestern united states. Evolutionary Applications 6:933–948</w:t>
-      </w:r>
-    </w:p>
-    <w:bookmarkEnd w:id="65"/>
-    <w:bookmarkStart w:id="66" w:name="ref-doherty2017matching"/>
+        <w:t xml:space="preserve">Ascough JI, Maier H, Ravalico J, Strudley M (2008) Future research challenges for incorporation of uncertainty in environmental and ecological decision-making. Ecological modelling 219:383–399</w:t>
+      </w:r>
+    </w:p>
+    <w:bookmarkEnd w:id="67"/>
+    <w:bookmarkStart w:id="68" w:name="ref-bower2014generalized"/>
     <w:p>
       <w:pPr>
         <w:pStyle w:val="Bibliography"/>
       </w:pPr>
       <w:r>
-        <w:t xml:space="preserve">Doherty KD, Butterfield BJ, Wood TE (2017) Matching seed to site by climate similarity: Techniques to prioritize plant materials development and use in restoration. Ecological Applications 27:1010–1023</w:t>
-      </w:r>
-    </w:p>
-    <w:bookmarkEnd w:id="66"/>
-    <w:bookmarkStart w:id="67" w:name="ref-erickson2004landscape"/>
-    <w:p>
-      <w:pPr>
-        <w:pStyle w:val="Bibliography"/>
-      </w:pPr>
-      <w:r>
-        <w:t xml:space="preserve">Erickson VJ, Mandel NL, Sorensen FC (2004) Landscape patterns of phenotypic variation and population structuring in a selfing grass,</w:t>
-      </w:r>
-      <w:r>
-        <w:t xml:space="preserve"> </w:t>
-      </w:r>
-      <w:r>
-        <w:rPr>
-          <w:i/>
-          <w:iCs/>
-        </w:rPr>
-        <w:t xml:space="preserve">E</w:t>
-      </w:r>
-      <w:r>
-        <w:rPr>
-          <w:i/>
-          <w:iCs/>
-        </w:rPr>
-        <w:t xml:space="preserve">lymus glaucus</w:t>
-      </w:r>
-      <w:r>
-        <w:t xml:space="preserve"> </w:t>
-      </w:r>
-      <w:r>
-        <w:t xml:space="preserve">(blue wildrye). Canadian Journal of Botany 82:1776–1789</w:t>
-      </w:r>
-    </w:p>
-    <w:bookmarkEnd w:id="67"/>
-    <w:bookmarkStart w:id="68" w:name="ref-gibson2019importance"/>
+        <w:t xml:space="preserve">Bower AD, Clair JBS, Erickson V (2014) Generalized provisional seed zones for native plants. Ecological Applications 24:913–919</w:t>
+      </w:r>
+    </w:p>
+    <w:bookmarkEnd w:id="68"/>
+    <w:bookmarkStart w:id="69" w:name="ref-gibson2019importance"/>
     <w:p>
       <w:pPr>
         <w:pStyle w:val="Bibliography"/>
@@ -3115,549 +3144,173 @@
         <w:t xml:space="preserve">. Ecological Applications 29:e01835</w:t>
       </w:r>
     </w:p>
-    <w:bookmarkEnd w:id="68"/>
-    <w:bookmarkStart w:id="69" w:name="ref-horning2010genecology"/>
+    <w:bookmarkEnd w:id="69"/>
+    <w:bookmarkStart w:id="70" w:name="ref-johnson2004pacific"/>
     <w:p>
       <w:pPr>
         <w:pStyle w:val="Bibliography"/>
       </w:pPr>
       <w:r>
-        <w:t xml:space="preserve">Horning ME, McGovern TR, Darris DC, Mandel NL, Johnson R (2010) Genecology of</w:t>
-      </w:r>
-      <w:r>
-        <w:t xml:space="preserve"> </w:t>
-      </w:r>
-      <w:r>
-        <w:rPr>
-          <w:i/>
-          <w:iCs/>
-        </w:rPr>
-        <w:t xml:space="preserve">H</w:t>
-      </w:r>
-      <w:r>
-        <w:rPr>
-          <w:i/>
-          <w:iCs/>
-        </w:rPr>
-        <w:t xml:space="preserve">olodiscus discolor</w:t>
-      </w:r>
-      <w:r>
-        <w:t xml:space="preserve"> </w:t>
-      </w:r>
-      <w:r>
-        <w:t xml:space="preserve">(</w:t>
+        <w:t xml:space="preserve">Johnson G, Sorensen FC, St Clair JB, Cronn RC (2004) Pacific northwest forest tree seed zones: A template for native plants? Native Plants Journal 5:131–140</w:t>
+      </w:r>
+    </w:p>
+    <w:bookmarkEnd w:id="70"/>
+    <w:bookmarkStart w:id="71" w:name="ref-kramer2009plant"/>
+    <w:p>
+      <w:pPr>
+        <w:pStyle w:val="Bibliography"/>
+      </w:pPr>
+      <w:r>
+        <w:t xml:space="preserve">Kramer AT, Havens K (2009) Plant conservation genetics in a changing world. Trends in plant science 14:599–607</w:t>
+      </w:r>
+    </w:p>
+    <w:bookmarkEnd w:id="71"/>
+    <w:bookmarkStart w:id="72" w:name="ref-kramer2015assessing"/>
+    <w:p>
+      <w:pPr>
+        <w:pStyle w:val="Bibliography"/>
+      </w:pPr>
+      <w:r>
+        <w:t xml:space="preserve">Kramer AT, Larkin DJ, Fant JB (2015) Assessing potential seed transfer zones for five forb species from the</w:t>
+      </w:r>
+      <w:r>
+        <w:t xml:space="preserve"> </w:t>
+      </w:r>
+      <w:r>
+        <w:t xml:space="preserve">G</w:t>
+      </w:r>
+      <w:r>
+        <w:t xml:space="preserve">reat</w:t>
+      </w:r>
+      <w:r>
+        <w:t xml:space="preserve"> </w:t>
+      </w:r>
+      <w:r>
+        <w:t xml:space="preserve">B</w:t>
+      </w:r>
+      <w:r>
+        <w:t xml:space="preserve">asin</w:t>
+      </w:r>
+      <w:r>
+        <w:t xml:space="preserve"> </w:t>
+      </w:r>
+      <w:r>
+        <w:t xml:space="preserve">F</w:t>
+      </w:r>
+      <w:r>
+        <w:t xml:space="preserve">loristic</w:t>
+      </w:r>
+      <w:r>
+        <w:t xml:space="preserve"> </w:t>
       </w:r>
       <w:r>
         <w:t xml:space="preserve">R</w:t>
       </w:r>
       <w:r>
-        <w:t xml:space="preserve">osaceae) in the</w:t>
-      </w:r>
-      <w:r>
-        <w:t xml:space="preserve"> </w:t>
-      </w:r>
-      <w:r>
-        <w:t xml:space="preserve">P</w:t>
-      </w:r>
-      <w:r>
-        <w:t xml:space="preserve">acific</w:t>
-      </w:r>
-      <w:r>
-        <w:t xml:space="preserve"> </w:t>
-      </w:r>
-      <w:r>
-        <w:t xml:space="preserve">N</w:t>
-      </w:r>
-      <w:r>
-        <w:t xml:space="preserve">orthwest, USA. Restoration Ecology 18:235–243</w:t>
-      </w:r>
-    </w:p>
-    <w:bookmarkEnd w:id="69"/>
-    <w:bookmarkStart w:id="70" w:name="ref-johnson2012genecology"/>
+        <w:t xml:space="preserve">egion,</w:t>
+      </w:r>
+      <w:r>
+        <w:t xml:space="preserve"> </w:t>
+      </w:r>
+      <w:r>
+        <w:t xml:space="preserve">USA</w:t>
+      </w:r>
+      <w:r>
+        <w:t xml:space="preserve">. Natural Areas Journal 35:174–188</w:t>
+      </w:r>
+    </w:p>
+    <w:bookmarkEnd w:id="72"/>
+    <w:bookmarkStart w:id="73" w:name="ref-lechner2012landscape"/>
     <w:p>
       <w:pPr>
         <w:pStyle w:val="Bibliography"/>
       </w:pPr>
       <w:r>
-        <w:t xml:space="preserve">Johnson RC, Cashman M, Vance-Borland K (2012) Genecology and seed zones for indian ricegrass collected in the</w:t>
-      </w:r>
-      <w:r>
-        <w:t xml:space="preserve"> </w:t>
-      </w:r>
-      <w:r>
-        <w:t xml:space="preserve">S</w:t>
-      </w:r>
-      <w:r>
-        <w:t xml:space="preserve">outhwestern</w:t>
-      </w:r>
-      <w:r>
-        <w:t xml:space="preserve"> </w:t>
-      </w:r>
-      <w:r>
-        <w:t xml:space="preserve">U</w:t>
-      </w:r>
-      <w:r>
-        <w:t xml:space="preserve">nited</w:t>
-      </w:r>
-      <w:r>
-        <w:t xml:space="preserve"> </w:t>
-      </w:r>
-      <w:r>
-        <w:t xml:space="preserve">S</w:t>
-      </w:r>
-      <w:r>
-        <w:t xml:space="preserve">tates. Rangeland Ecology &amp; Management 65:523–532</w:t>
-      </w:r>
-    </w:p>
-    <w:bookmarkEnd w:id="70"/>
-    <w:bookmarkStart w:id="71" w:name="ref-johnson2010mapping"/>
+        <w:t xml:space="preserve">Lechner AM, Langford WT, Bekessy SA, Jones SD (2012) Are landscape ecologists addressing uncertainty in their remote sensing data? Landscape ecology 27:1249–1261</w:t>
+      </w:r>
+    </w:p>
+    <w:bookmarkEnd w:id="73"/>
+    <w:bookmarkStart w:id="74" w:name="ref-leimu2008meta"/>
     <w:p>
       <w:pPr>
         <w:pStyle w:val="Bibliography"/>
       </w:pPr>
       <w:r>
-        <w:t xml:space="preserve">Johnson RC, Erickson VJ, Mandel NL, St Clair JB, Vance-Borland KW (2010) Mapping genetic variation and seed zones for</w:t>
-      </w:r>
-      <w:r>
-        <w:t xml:space="preserve"> </w:t>
-      </w:r>
-      <w:r>
-        <w:rPr>
-          <w:i/>
-          <w:iCs/>
-        </w:rPr>
-        <w:t xml:space="preserve">B</w:t>
-      </w:r>
-      <w:r>
-        <w:rPr>
-          <w:i/>
-          <w:iCs/>
-        </w:rPr>
-        <w:t xml:space="preserve">romus carinatus</w:t>
-      </w:r>
-      <w:r>
-        <w:t xml:space="preserve"> </w:t>
-      </w:r>
-      <w:r>
-        <w:t xml:space="preserve">in the</w:t>
-      </w:r>
-      <w:r>
-        <w:t xml:space="preserve"> </w:t>
-      </w:r>
-      <w:r>
-        <w:t xml:space="preserve">B</w:t>
-      </w:r>
-      <w:r>
-        <w:t xml:space="preserve">lue</w:t>
-      </w:r>
-      <w:r>
-        <w:t xml:space="preserve"> </w:t>
-      </w:r>
-      <w:r>
-        <w:t xml:space="preserve">M</w:t>
-      </w:r>
-      <w:r>
-        <w:t xml:space="preserve">ountains of eastern</w:t>
-      </w:r>
-      <w:r>
-        <w:t xml:space="preserve"> </w:t>
-      </w:r>
-      <w:r>
-        <w:t xml:space="preserve">O</w:t>
-      </w:r>
-      <w:r>
-        <w:t xml:space="preserve">regon,</w:t>
-      </w:r>
-      <w:r>
-        <w:t xml:space="preserve"> </w:t>
-      </w:r>
-      <w:r>
-        <w:t xml:space="preserve">USA</w:t>
-      </w:r>
-      <w:r>
-        <w:t xml:space="preserve">. Botany 88:725–736</w:t>
-      </w:r>
-    </w:p>
-    <w:bookmarkEnd w:id="71"/>
-    <w:bookmarkStart w:id="72" w:name="ref-johnson2013genecology"/>
+        <w:t xml:space="preserve">Leimu R, Fischer M (2008) A meta-analysis of local adaptation in plants. PloS one 3:e4010</w:t>
+      </w:r>
+    </w:p>
+    <w:bookmarkEnd w:id="74"/>
+    <w:bookmarkStart w:id="75" w:name="ref-li20181"/>
     <w:p>
       <w:pPr>
         <w:pStyle w:val="Bibliography"/>
       </w:pPr>
       <w:r>
-        <w:t xml:space="preserve">Johnson RC, Hellier BC, Vance-Borland KW (2013) Genecology and seed zones for tapertip onion in the</w:t>
-      </w:r>
-      <w:r>
-        <w:t xml:space="preserve"> </w:t>
-      </w:r>
-      <w:r>
-        <w:t xml:space="preserve">US</w:t>
-      </w:r>
-      <w:r>
-        <w:t xml:space="preserve"> </w:t>
-      </w:r>
-      <w:r>
-        <w:t xml:space="preserve">G</w:t>
-      </w:r>
-      <w:r>
-        <w:t xml:space="preserve">reat</w:t>
-      </w:r>
-      <w:r>
-        <w:t xml:space="preserve"> </w:t>
-      </w:r>
-      <w:r>
-        <w:t xml:space="preserve">B</w:t>
-      </w:r>
-      <w:r>
-        <w:t xml:space="preserve">asin. Botany 91:686–694</w:t>
-      </w:r>
-    </w:p>
-    <w:bookmarkEnd w:id="72"/>
-    <w:bookmarkStart w:id="73" w:name="ref-johnson2015relating"/>
+        <w:t xml:space="preserve">Li L, Ban H, Wechsler SP, Xu B (2018) 1.22-spatial data uncertainty. Comprehensive geographic information systems 313–340</w:t>
+      </w:r>
+    </w:p>
+    <w:bookmarkEnd w:id="75"/>
+    <w:bookmarkStart w:id="76" w:name="ref-massatti2020assessment"/>
     <w:p>
       <w:pPr>
         <w:pStyle w:val="Bibliography"/>
       </w:pPr>
       <w:r>
-        <w:t xml:space="preserve">Johnson RC, Horning ME, Espeland EK, Vance-Borland K (2015) Relating adaptive genetic traits to climate for</w:t>
-      </w:r>
-      <w:r>
-        <w:t xml:space="preserve"> </w:t>
-      </w:r>
-      <w:r>
-        <w:t xml:space="preserve">S</w:t>
-      </w:r>
-      <w:r>
-        <w:t xml:space="preserve">andberg bluegrass from the intermountain western</w:t>
-      </w:r>
-      <w:r>
-        <w:t xml:space="preserve"> </w:t>
-      </w:r>
-      <w:r>
-        <w:t xml:space="preserve">U</w:t>
-      </w:r>
-      <w:r>
-        <w:t xml:space="preserve">nited</w:t>
-      </w:r>
-      <w:r>
-        <w:t xml:space="preserve"> </w:t>
-      </w:r>
-      <w:r>
-        <w:t xml:space="preserve">S</w:t>
-      </w:r>
-      <w:r>
-        <w:t xml:space="preserve">tates. Evolutionary Applications 8:172–184</w:t>
-      </w:r>
-    </w:p>
-    <w:bookmarkEnd w:id="73"/>
-    <w:bookmarkStart w:id="74" w:name="ref-johnson2017genecology"/>
+        <w:t xml:space="preserve">Massatti R, Shriver RK, Winkler DE, Richardson BA, Bradford JB (2020) Assessment of population genetics and climatic variability can refine climate-informed seed transfer guidelines. Restoration Ecology 28:485–493</w:t>
+      </w:r>
+    </w:p>
+    <w:bookmarkEnd w:id="76"/>
+    <w:bookmarkStart w:id="77" w:name="ref-mckay2005local"/>
     <w:p>
       <w:pPr>
         <w:pStyle w:val="Bibliography"/>
       </w:pPr>
       <w:r>
-        <w:t xml:space="preserve">Johnson RC, Leger E, Vance-Borland K (2017) Genecology of thurber’s needlegrass (</w:t>
-      </w:r>
-      <w:r>
-        <w:rPr>
-          <w:i/>
-          <w:iCs/>
-        </w:rPr>
-        <w:t xml:space="preserve">A</w:t>
-      </w:r>
-      <w:r>
-        <w:rPr>
-          <w:i/>
-          <w:iCs/>
-        </w:rPr>
-        <w:t xml:space="preserve">chnatherum thurberianum</w:t>
-      </w:r>
-      <w:r>
-        <w:t xml:space="preserve"> </w:t>
-      </w:r>
-      <w:r>
-        <w:t xml:space="preserve">[</w:t>
-      </w:r>
-      <w:r>
-        <w:t xml:space="preserve">P</w:t>
-      </w:r>
-      <w:r>
-        <w:t xml:space="preserve">iper]</w:t>
-      </w:r>
-      <w:r>
-        <w:t xml:space="preserve"> </w:t>
-      </w:r>
-      <w:r>
-        <w:t xml:space="preserve">B</w:t>
-      </w:r>
-      <w:r>
-        <w:t xml:space="preserve">arkworth) in the western</w:t>
-      </w:r>
-      <w:r>
-        <w:t xml:space="preserve"> </w:t>
-      </w:r>
-      <w:r>
-        <w:t xml:space="preserve">U</w:t>
-      </w:r>
-      <w:r>
-        <w:t xml:space="preserve">nited</w:t>
-      </w:r>
-      <w:r>
-        <w:t xml:space="preserve"> </w:t>
-      </w:r>
-      <w:r>
-        <w:t xml:space="preserve">S</w:t>
-      </w:r>
-      <w:r>
-        <w:t xml:space="preserve">tates. Rangeland Ecology &amp; Management 70:509–517</w:t>
-      </w:r>
-    </w:p>
-    <w:bookmarkEnd w:id="74"/>
-    <w:bookmarkStart w:id="75" w:name="ref-johnson2016linking"/>
+        <w:t xml:space="preserve">McKay JK, Christian CE, Harrison S, Rice KJ (2005)</w:t>
+      </w:r>
+      <w:r>
+        <w:t xml:space="preserve"> </w:t>
+      </w:r>
+      <w:r>
+        <w:t xml:space="preserve">‘How local is local?’</w:t>
+      </w:r>
+      <w:r>
+        <w:t xml:space="preserve">—a review of practical and conceptual issues in the genetics of restoration. Restoration Ecology 13:432–440</w:t>
+      </w:r>
+    </w:p>
+    <w:bookmarkEnd w:id="77"/>
+    <w:bookmarkStart w:id="78" w:name="ref-national2023assessment"/>
     <w:p>
       <w:pPr>
         <w:pStyle w:val="Bibliography"/>
       </w:pPr>
       <w:r>
-        <w:t xml:space="preserve">Johnson RC, Vance-Borland K (2016) Linking genetic variation in adaptive plant traits to climate in tetraploid and octoploid basin wildrye [</w:t>
-      </w:r>
-      <w:r>
-        <w:rPr>
-          <w:i/>
-          <w:iCs/>
-        </w:rPr>
-        <w:t xml:space="preserve">L</w:t>
-      </w:r>
-      <w:r>
-        <w:rPr>
-          <w:i/>
-          <w:iCs/>
-        </w:rPr>
-        <w:t xml:space="preserve">eymus cinereus</w:t>
-      </w:r>
-      <w:r>
-        <w:t xml:space="preserve"> </w:t>
-      </w:r>
-      <w:r>
-        <w:t xml:space="preserve">(scribn. &amp; merr.) a. Love] in the</w:t>
-      </w:r>
-      <w:r>
-        <w:t xml:space="preserve"> </w:t>
-      </w:r>
-      <w:r>
-        <w:t xml:space="preserve">W</w:t>
-      </w:r>
-      <w:r>
-        <w:t xml:space="preserve">estern</w:t>
-      </w:r>
-      <w:r>
-        <w:t xml:space="preserve"> </w:t>
-      </w:r>
-      <w:r>
-        <w:t xml:space="preserve">US</w:t>
-      </w:r>
-      <w:r>
-        <w:t xml:space="preserve">. PLoS One 11:e0148982</w:t>
-      </w:r>
-    </w:p>
-    <w:bookmarkEnd w:id="75"/>
-    <w:bookmarkStart w:id="76" w:name="ref-kramer2015assessing"/>
+        <w:t xml:space="preserve">National Academies of Sciences Engineering, Medicine, others (2023) An assessment of native seed needs and the capacity for their supply.</w:t>
+      </w:r>
+    </w:p>
+    <w:bookmarkEnd w:id="78"/>
+    <w:bookmarkStart w:id="79" w:name="ref-shriver2018adapting"/>
     <w:p>
       <w:pPr>
         <w:pStyle w:val="Bibliography"/>
       </w:pPr>
       <w:r>
-        <w:t xml:space="preserve">Kramer AT, Larkin DJ, Fant JB (2015) Assessing potential seed transfer zones for five forb species from the</w:t>
-      </w:r>
-      <w:r>
-        <w:t xml:space="preserve"> </w:t>
-      </w:r>
-      <w:r>
-        <w:t xml:space="preserve">G</w:t>
-      </w:r>
-      <w:r>
-        <w:t xml:space="preserve">reat</w:t>
-      </w:r>
-      <w:r>
-        <w:t xml:space="preserve"> </w:t>
-      </w:r>
-      <w:r>
-        <w:t xml:space="preserve">B</w:t>
-      </w:r>
-      <w:r>
-        <w:t xml:space="preserve">asin</w:t>
-      </w:r>
-      <w:r>
-        <w:t xml:space="preserve"> </w:t>
-      </w:r>
-      <w:r>
-        <w:t xml:space="preserve">F</w:t>
-      </w:r>
-      <w:r>
-        <w:t xml:space="preserve">loristic</w:t>
-      </w:r>
-      <w:r>
-        <w:t xml:space="preserve"> </w:t>
-      </w:r>
-      <w:r>
-        <w:t xml:space="preserve">R</w:t>
-      </w:r>
-      <w:r>
-        <w:t xml:space="preserve">egion,</w:t>
-      </w:r>
-      <w:r>
-        <w:t xml:space="preserve"> </w:t>
-      </w:r>
-      <w:r>
-        <w:t xml:space="preserve">USA</w:t>
-      </w:r>
-      <w:r>
-        <w:t xml:space="preserve">. Natural Areas Journal 35:174–188</w:t>
-      </w:r>
-    </w:p>
-    <w:bookmarkEnd w:id="76"/>
-    <w:bookmarkStart w:id="77" w:name="ref-massatti2019genetically"/>
+        <w:t xml:space="preserve">Shriver RK, Andrews CM, Pilliod DS, Arkle RS, Welty JL, Germino MJ, Duniway MC, Pyke DA, Bradford JB (2018) Adapting management to a changing world: Warm temperatures, dry soil, and interannual variability limit restoration success of a dominant woody shrub in temperate drylands. Global Change Biology 24:4972–4982</w:t>
+      </w:r>
+    </w:p>
+    <w:bookmarkEnd w:id="79"/>
+    <w:bookmarkStart w:id="80" w:name="ref-st2022seedlot"/>
     <w:p>
       <w:pPr>
         <w:pStyle w:val="Bibliography"/>
       </w:pPr>
       <w:r>
-        <w:t xml:space="preserve">Massatti R (2019) Genetically-informed seed transfer zones for</w:t>
-      </w:r>
-      <w:r>
-        <w:t xml:space="preserve"> </w:t>
-      </w:r>
-      <w:r>
-        <w:rPr>
-          <w:i/>
-          <w:iCs/>
-        </w:rPr>
-        <w:t xml:space="preserve">P</w:t>
-      </w:r>
-      <w:r>
-        <w:rPr>
-          <w:i/>
-          <w:iCs/>
-        </w:rPr>
-        <w:t xml:space="preserve">leuraphis jamesii</w:t>
-      </w:r>
-      <w:r>
-        <w:t xml:space="preserve">,</w:t>
-      </w:r>
-      <w:r>
-        <w:t xml:space="preserve"> </w:t>
-      </w:r>
-      <w:r>
-        <w:rPr>
-          <w:i/>
-          <w:iCs/>
-        </w:rPr>
-        <w:t xml:space="preserve">S</w:t>
-      </w:r>
-      <w:r>
-        <w:rPr>
-          <w:i/>
-          <w:iCs/>
-        </w:rPr>
-        <w:t xml:space="preserve">phaeralcea parvifolia</w:t>
-      </w:r>
-      <w:r>
-        <w:t xml:space="preserve">, and</w:t>
-      </w:r>
-      <w:r>
-        <w:t xml:space="preserve"> </w:t>
-      </w:r>
-      <w:r>
-        <w:rPr>
-          <w:i/>
-          <w:iCs/>
-        </w:rPr>
-        <w:t xml:space="preserve">S</w:t>
-      </w:r>
-      <w:r>
-        <w:rPr>
-          <w:i/>
-          <w:iCs/>
-        </w:rPr>
-        <w:t xml:space="preserve">porobolus cryptandrus</w:t>
-      </w:r>
-      <w:r>
-        <w:t xml:space="preserve"> </w:t>
-      </w:r>
-      <w:r>
-        <w:t xml:space="preserve">across the colorado plateau and adjacent regions. Bureau of Land Management</w:t>
-      </w:r>
-    </w:p>
-    <w:bookmarkEnd w:id="77"/>
-    <w:bookmarkStart w:id="78" w:name="ref-massatti2020assessment"/>
-    <w:p>
-      <w:pPr>
-        <w:pStyle w:val="Bibliography"/>
-      </w:pPr>
-      <w:r>
-        <w:t xml:space="preserve">Massatti R, Shriver RK, Winkler DE, Richardson BA, Bradford JB (2020) Assessment of population genetics and climatic variability can refine climate-informed seed transfer guidelines. Restoration Ecology 28:485–493</w:t>
-      </w:r>
-    </w:p>
-    <w:bookmarkEnd w:id="78"/>
-    <w:bookmarkStart w:id="79" w:name="ref-mckay2005local"/>
-    <w:p>
-      <w:pPr>
-        <w:pStyle w:val="Bibliography"/>
-      </w:pPr>
-      <w:r>
-        <w:t xml:space="preserve">McKay JK, Christian CE, Harrison S, Rice KJ (2005)</w:t>
-      </w:r>
-      <w:r>
-        <w:t xml:space="preserve"> </w:t>
-      </w:r>
-      <w:r>
-        <w:t xml:space="preserve">‘How local is local?’</w:t>
-      </w:r>
-      <w:r>
-        <w:t xml:space="preserve">—a review of practical and conceptual issues in the genetics of restoration. Restoration Ecology 13:432–440</w:t>
-      </w:r>
-    </w:p>
-    <w:bookmarkEnd w:id="79"/>
-    <w:bookmarkStart w:id="80" w:name="ref-shryock2017landscape"/>
-    <w:p>
-      <w:pPr>
-        <w:pStyle w:val="Bibliography"/>
-      </w:pPr>
-      <w:r>
-        <w:t xml:space="preserve">Shryock DF, Havrilla CA, DeFalco LA, Esque TC, Custer NA, Wood TE (2017) Landscape genetic approaches to guide native plant restoration in the</w:t>
-      </w:r>
-      <w:r>
-        <w:t xml:space="preserve"> </w:t>
-      </w:r>
-      <w:r>
-        <w:t xml:space="preserve">M</w:t>
-      </w:r>
-      <w:r>
-        <w:t xml:space="preserve">ojave</w:t>
-      </w:r>
-      <w:r>
-        <w:t xml:space="preserve"> </w:t>
-      </w:r>
-      <w:r>
-        <w:t xml:space="preserve">D</w:t>
-      </w:r>
-      <w:r>
-        <w:t xml:space="preserve">esert. Ecological Applications 27:429–445</w:t>
+        <w:t xml:space="preserve">St. Clair JB, Richardson BA, Stevenson-Molnar N, Howe GT, Bower AD, Erickson VJ, Ward B, Bachelet D, Kilkenny FF, Wang T (2022) Seedlot selection tool and climate-smart restoration tool: Web-based tools for sourcing seed adapted to future climates. Ecosphere 13:e4089</w:t>
       </w:r>
     </w:p>
     <w:bookmarkEnd w:id="80"/>
-    <w:bookmarkStart w:id="81" w:name="ref-st2022seedlot"/>
-    <w:p>
-      <w:pPr>
-        <w:pStyle w:val="Bibliography"/>
-      </w:pPr>
-      <w:r>
-        <w:t xml:space="preserve">St. Clair JB, Richardson BA, Stevenson-Molnar N, Howe GT, Bower AD, Erickson VJ, Ward B, Bachelet D, Kilkenny FF, Wang T (2022) Seedlot selection tool and climate-smart restoration tool: Web-based tools for sourcing seed adapted to future climates. Ecosphere 13:e4089</w:t>
-      </w:r>
-    </w:p>
     <w:bookmarkEnd w:id="81"/>
     <w:bookmarkEnd w:id="82"/>
-    <w:bookmarkEnd w:id="83"/>
     <w:sectPr/>
   </w:body>
 </w:document>

</xml_diff>